<commit_message>
Limit max searches displayed to 10
</commit_message>
<xml_diff>
--- a/B00664468_Assessment_B.docx
+++ b/B00664468_Assessment_B.docx
@@ -71,8 +71,6 @@
       <w:r>
         <w:t xml:space="preserve"> – make copied, lower-case index</w:t>
       </w:r>
-      <w:bookmarkStart w:id="0" w:name="_GoBack"/>
-      <w:bookmarkEnd w:id="0"/>
     </w:p>
     <w:p>
       <w:pPr>
@@ -125,6 +123,35 @@
       <w:r>
         <w:t xml:space="preserve"> – POODLE command line tool</w:t>
       </w:r>
+      <w:r>
+        <w:t xml:space="preserve"> </w:t>
+      </w:r>
+    </w:p>
+    <w:p>
+      <w:pPr>
+        <w:pStyle w:val="ListParagraph"/>
+        <w:numPr>
+          <w:ilvl w:val="1"/>
+          <w:numId w:val="1"/>
+        </w:numPr>
+      </w:pPr>
+      <w:r>
+        <w:t>Invalid commands caught</w:t>
+      </w:r>
+    </w:p>
+    <w:p>
+      <w:pPr>
+        <w:pStyle w:val="ListParagraph"/>
+        <w:numPr>
+          <w:ilvl w:val="1"/>
+          <w:numId w:val="1"/>
+        </w:numPr>
+      </w:pPr>
+      <w:r>
+        <w:t>Max 10 results displayed</w:t>
+      </w:r>
+      <w:bookmarkStart w:id="0" w:name="_GoBack"/>
+      <w:bookmarkEnd w:id="0"/>
     </w:p>
     <w:p/>
     <w:sectPr>

</xml_diff>

<commit_message>
Formatting (poodleSearch function whitespace)
</commit_message>
<xml_diff>
--- a/B00664468_Assessment_B.docx
+++ b/B00664468_Assessment_B.docx
@@ -148,7 +148,13 @@
         </w:numPr>
       </w:pPr>
       <w:r>
+        <w:t xml:space="preserve">Default </w:t>
+      </w:r>
+      <w:r>
         <w:t>Max 10 results displayed</w:t>
+      </w:r>
+      <w:r>
+        <w:t xml:space="preserve"> – can be changed</w:t>
       </w:r>
       <w:bookmarkStart w:id="0" w:name="_GoBack"/>
       <w:bookmarkEnd w:id="0"/>

</xml_diff>

<commit_message>
Add debug mode to poodle commands
</commit_message>
<xml_diff>
--- a/B00664468_Assessment_B.docx
+++ b/B00664468_Assessment_B.docx
@@ -118,13 +118,7 @@
         </w:numPr>
       </w:pPr>
       <w:r>
-        <w:t>Usability</w:t>
-      </w:r>
-      <w:r>
-        <w:t xml:space="preserve"> – POODLE command line tool</w:t>
-      </w:r>
-      <w:r>
-        <w:t xml:space="preserve"> </w:t>
+        <w:t>Multi-keyword search – split by ,</w:t>
       </w:r>
     </w:p>
     <w:p>
@@ -136,7 +130,7 @@
         </w:numPr>
       </w:pPr>
       <w:r>
-        <w:t>Invalid commands caught</w:t>
+        <w:t>DONE LIKE RECURSION</w:t>
       </w:r>
     </w:p>
     <w:p>
@@ -148,16 +142,106 @@
         </w:numPr>
       </w:pPr>
       <w:r>
-        <w:t xml:space="preserve">Default </w:t>
-      </w:r>
-      <w:r>
-        <w:t>Max 10 results displayed</w:t>
-      </w:r>
-      <w:r>
-        <w:t xml:space="preserve"> – can be changed</w:t>
+        <w:t>Each small, individual search term goes through the process</w:t>
+      </w:r>
+    </w:p>
+    <w:p>
+      <w:pPr>
+        <w:pStyle w:val="ListParagraph"/>
+        <w:numPr>
+          <w:ilvl w:val="1"/>
+          <w:numId w:val="1"/>
+        </w:numPr>
+      </w:pPr>
+      <w:r>
+        <w:t>The BASE CASE FOR MULTIPLE SEARCH has a list</w:t>
+      </w:r>
+    </w:p>
+    <w:p>
+      <w:pPr>
+        <w:pStyle w:val="ListParagraph"/>
+        <w:numPr>
+          <w:ilvl w:val="2"/>
+          <w:numId w:val="1"/>
+        </w:numPr>
+      </w:pPr>
+      <w:r>
+        <w:t>Splits the list</w:t>
+      </w:r>
+    </w:p>
+    <w:p>
+      <w:pPr>
+        <w:pStyle w:val="ListParagraph"/>
+        <w:numPr>
+          <w:ilvl w:val="2"/>
+          <w:numId w:val="1"/>
+        </w:numPr>
+      </w:pPr>
+      <w:r>
+        <w:t>If list exists, does nothing except call sub-searches</w:t>
+      </w:r>
+    </w:p>
+    <w:p>
+      <w:pPr>
+        <w:pStyle w:val="ListParagraph"/>
+        <w:numPr>
+          <w:ilvl w:val="2"/>
+          <w:numId w:val="1"/>
+        </w:numPr>
+      </w:pPr>
+      <w:r>
+        <w:t>If no list, go through individual process (like sub-searches)</w:t>
       </w:r>
       <w:bookmarkStart w:id="0" w:name="_GoBack"/>
       <w:bookmarkEnd w:id="0"/>
+    </w:p>
+    <w:p>
+      <w:pPr>
+        <w:pStyle w:val="ListParagraph"/>
+        <w:numPr>
+          <w:ilvl w:val="0"/>
+          <w:numId w:val="1"/>
+        </w:numPr>
+      </w:pPr>
+      <w:r>
+        <w:t>Usability</w:t>
+      </w:r>
+      <w:r>
+        <w:t xml:space="preserve"> – POODLE command line tool</w:t>
+      </w:r>
+      <w:r>
+        <w:t xml:space="preserve"> </w:t>
+      </w:r>
+    </w:p>
+    <w:p>
+      <w:pPr>
+        <w:pStyle w:val="ListParagraph"/>
+        <w:numPr>
+          <w:ilvl w:val="1"/>
+          <w:numId w:val="1"/>
+        </w:numPr>
+      </w:pPr>
+      <w:r>
+        <w:t>Invalid commands caught</w:t>
+      </w:r>
+    </w:p>
+    <w:p>
+      <w:pPr>
+        <w:pStyle w:val="ListParagraph"/>
+        <w:numPr>
+          <w:ilvl w:val="1"/>
+          <w:numId w:val="1"/>
+        </w:numPr>
+      </w:pPr>
+      <w:r>
+        <w:t xml:space="preserve">Default </w:t>
+      </w:r>
+      <w:r>
+        <w:t>Max 10 results displayed</w:t>
+      </w:r>
+      <w:r>
+        <w:t xml:space="preserve"> – can be changed</w:t>
+      </w:r>
     </w:p>
     <w:p/>
     <w:sectPr>
@@ -200,7 +284,7 @@
         <w:rFonts w:ascii="Courier New" w:hAnsi="Courier New" w:cs="Courier New" w:hint="default"/>
       </w:rPr>
     </w:lvl>
-    <w:lvl w:ilvl="2" w:tplc="08090005" w:tentative="1">
+    <w:lvl w:ilvl="2" w:tplc="08090005">
       <w:start w:val="1"/>
       <w:numFmt w:val="bullet"/>
       <w:lvlText w:val=""/>

</xml_diff>

<commit_message>
Create GLOBAL debug variable
</commit_message>
<xml_diff>
--- a/B00664468_Assessment_B.docx
+++ b/B00664468_Assessment_B.docx
@@ -118,8 +118,13 @@
         </w:numPr>
       </w:pPr>
       <w:r>
-        <w:t>Multi-keyword search – split by ,</w:t>
-      </w:r>
+        <w:t xml:space="preserve">Multi-keyword search – split </w:t>
+      </w:r>
+      <w:proofErr w:type="gramStart"/>
+      <w:r>
+        <w:t>by ,</w:t>
+      </w:r>
+      <w:proofErr w:type="gramEnd"/>
     </w:p>
     <w:p>
       <w:pPr>
@@ -192,56 +197,75 @@
       <w:r>
         <w:t>If no list, go through individual process (like sub-searches)</w:t>
       </w:r>
+    </w:p>
+    <w:p>
+      <w:pPr>
+        <w:pStyle w:val="ListParagraph"/>
+        <w:numPr>
+          <w:ilvl w:val="0"/>
+          <w:numId w:val="1"/>
+        </w:numPr>
+      </w:pPr>
+      <w:r>
+        <w:t>Usability</w:t>
+      </w:r>
+      <w:r>
+        <w:t xml:space="preserve"> – POODLE command line tool</w:t>
+      </w:r>
+      <w:r>
+        <w:t xml:space="preserve"> </w:t>
+      </w:r>
+    </w:p>
+    <w:p>
+      <w:pPr>
+        <w:pStyle w:val="ListParagraph"/>
+        <w:numPr>
+          <w:ilvl w:val="1"/>
+          <w:numId w:val="1"/>
+        </w:numPr>
+      </w:pPr>
+      <w:r>
+        <w:t>Invalid commands caught</w:t>
+      </w:r>
+    </w:p>
+    <w:p>
+      <w:pPr>
+        <w:pStyle w:val="ListParagraph"/>
+        <w:numPr>
+          <w:ilvl w:val="1"/>
+          <w:numId w:val="1"/>
+        </w:numPr>
+      </w:pPr>
+      <w:r>
+        <w:t xml:space="preserve">Default </w:t>
+      </w:r>
+      <w:r>
+        <w:t>Max 10 results displayed</w:t>
+      </w:r>
+      <w:r>
+        <w:t xml:space="preserve"> – can be changed</w:t>
+      </w:r>
+    </w:p>
+    <w:p>
+      <w:r>
+        <w:t>Functionalities not included in spec</w:t>
+      </w:r>
+    </w:p>
+    <w:p>
+      <w:pPr>
+        <w:pStyle w:val="ListParagraph"/>
+        <w:numPr>
+          <w:ilvl w:val="0"/>
+          <w:numId w:val="2"/>
+        </w:numPr>
+      </w:pPr>
+      <w:r>
+        <w:t>Debug mode – enables “under the hood” printing to view operations as they happen (e.g. printing a crawled page as it gets crawled)</w:t>
+      </w:r>
+    </w:p>
+    <w:p>
       <w:bookmarkStart w:id="0" w:name="_GoBack"/>
       <w:bookmarkEnd w:id="0"/>
-    </w:p>
-    <w:p>
-      <w:pPr>
-        <w:pStyle w:val="ListParagraph"/>
-        <w:numPr>
-          <w:ilvl w:val="0"/>
-          <w:numId w:val="1"/>
-        </w:numPr>
-      </w:pPr>
-      <w:r>
-        <w:t>Usability</w:t>
-      </w:r>
-      <w:r>
-        <w:t xml:space="preserve"> – POODLE command line tool</w:t>
-      </w:r>
-      <w:r>
-        <w:t xml:space="preserve"> </w:t>
-      </w:r>
-    </w:p>
-    <w:p>
-      <w:pPr>
-        <w:pStyle w:val="ListParagraph"/>
-        <w:numPr>
-          <w:ilvl w:val="1"/>
-          <w:numId w:val="1"/>
-        </w:numPr>
-      </w:pPr>
-      <w:r>
-        <w:t>Invalid commands caught</w:t>
-      </w:r>
-    </w:p>
-    <w:p>
-      <w:pPr>
-        <w:pStyle w:val="ListParagraph"/>
-        <w:numPr>
-          <w:ilvl w:val="1"/>
-          <w:numId w:val="1"/>
-        </w:numPr>
-      </w:pPr>
-      <w:r>
-        <w:t xml:space="preserve">Default </w:t>
-      </w:r>
-      <w:r>
-        <w:t>Max 10 results displayed</w:t>
-      </w:r>
-      <w:r>
-        <w:t xml:space="preserve"> – can be changed</w:t>
-      </w:r>
     </w:p>
     <w:p/>
     <w:sectPr>
@@ -257,6 +281,119 @@
 <file path=word/numbering.xml><?xml version="1.0" encoding="utf-8"?>
 <w:numbering xmlns:wpc="http://schemas.microsoft.com/office/word/2010/wordprocessingCanvas" xmlns:cx="http://schemas.microsoft.com/office/drawing/2014/chartex" xmlns:cx1="http://schemas.microsoft.com/office/drawing/2015/9/8/chartex" xmlns:cx2="http://schemas.microsoft.com/office/drawing/2015/10/21/chartex" xmlns:cx3="http://schemas.microsoft.com/office/drawing/2016/5/9/chartex" xmlns:cx4="http://schemas.microsoft.com/office/drawing/2016/5/10/chartex" xmlns:cx5="http://schemas.microsoft.com/office/drawing/2016/5/11/chartex" xmlns:cx6="http://schemas.microsoft.com/office/drawing/2016/5/12/chartex" xmlns:cx7="http://schemas.microsoft.com/office/drawing/2016/5/13/chartex" xmlns:cx8="http://schemas.microsoft.com/office/drawing/2016/5/14/chartex" xmlns:mc="http://schemas.openxmlformats.org/markup-compatibility/2006" xmlns:aink="http://schemas.microsoft.com/office/drawing/2016/ink" xmlns:am3d="http://schemas.microsoft.com/office/drawing/2017/model3d" xmlns:o="urn:schemas-microsoft-com:office:office" xmlns:r="http://schemas.openxmlformats.org/officeDocument/2006/relationships" xmlns:m="http://schemas.openxmlformats.org/officeDocument/2006/math" xmlns:v="urn:schemas-microsoft-com:vml" xmlns:wp14="http://schemas.microsoft.com/office/word/2010/wordprocessingDrawing" xmlns:wp="http://schemas.openxmlformats.org/drawingml/2006/wordprocessingDrawing" xmlns:w10="urn:schemas-microsoft-com:office:word" xmlns:w="http://schemas.openxmlformats.org/wordprocessingml/2006/main" xmlns:w14="http://schemas.microsoft.com/office/word/2010/wordml" xmlns:w15="http://schemas.microsoft.com/office/word/2012/wordml" xmlns:w16cid="http://schemas.microsoft.com/office/word/2016/wordml/cid" xmlns:w16se="http://schemas.microsoft.com/office/word/2015/wordml/symex" xmlns:wpg="http://schemas.microsoft.com/office/word/2010/wordprocessingGroup" xmlns:wpi="http://schemas.microsoft.com/office/word/2010/wordprocessingInk" xmlns:wne="http://schemas.microsoft.com/office/word/2006/wordml" xmlns:wps="http://schemas.microsoft.com/office/word/2010/wordprocessingShape" mc:Ignorable="w14 w15 w16se w16cid wp14">
   <w:abstractNum w:abstractNumId="0" w15:restartNumberingAfterBreak="0">
+    <w:nsid w:val="234C530C"/>
+    <w:multiLevelType w:val="hybridMultilevel"/>
+    <w:tmpl w:val="874A8C26"/>
+    <w:lvl w:ilvl="0" w:tplc="08090001">
+      <w:start w:val="1"/>
+      <w:numFmt w:val="bullet"/>
+      <w:lvlText w:val=""/>
+      <w:lvlJc w:val="left"/>
+      <w:pPr>
+        <w:ind w:left="720" w:hanging="360"/>
+      </w:pPr>
+      <w:rPr>
+        <w:rFonts w:ascii="Symbol" w:hAnsi="Symbol" w:hint="default"/>
+      </w:rPr>
+    </w:lvl>
+    <w:lvl w:ilvl="1" w:tplc="08090003" w:tentative="1">
+      <w:start w:val="1"/>
+      <w:numFmt w:val="bullet"/>
+      <w:lvlText w:val="o"/>
+      <w:lvlJc w:val="left"/>
+      <w:pPr>
+        <w:ind w:left="1440" w:hanging="360"/>
+      </w:pPr>
+      <w:rPr>
+        <w:rFonts w:ascii="Courier New" w:hAnsi="Courier New" w:cs="Courier New" w:hint="default"/>
+      </w:rPr>
+    </w:lvl>
+    <w:lvl w:ilvl="2" w:tplc="08090005" w:tentative="1">
+      <w:start w:val="1"/>
+      <w:numFmt w:val="bullet"/>
+      <w:lvlText w:val=""/>
+      <w:lvlJc w:val="left"/>
+      <w:pPr>
+        <w:ind w:left="2160" w:hanging="360"/>
+      </w:pPr>
+      <w:rPr>
+        <w:rFonts w:ascii="Wingdings" w:hAnsi="Wingdings" w:hint="default"/>
+      </w:rPr>
+    </w:lvl>
+    <w:lvl w:ilvl="3" w:tplc="08090001" w:tentative="1">
+      <w:start w:val="1"/>
+      <w:numFmt w:val="bullet"/>
+      <w:lvlText w:val=""/>
+      <w:lvlJc w:val="left"/>
+      <w:pPr>
+        <w:ind w:left="2880" w:hanging="360"/>
+      </w:pPr>
+      <w:rPr>
+        <w:rFonts w:ascii="Symbol" w:hAnsi="Symbol" w:hint="default"/>
+      </w:rPr>
+    </w:lvl>
+    <w:lvl w:ilvl="4" w:tplc="08090003" w:tentative="1">
+      <w:start w:val="1"/>
+      <w:numFmt w:val="bullet"/>
+      <w:lvlText w:val="o"/>
+      <w:lvlJc w:val="left"/>
+      <w:pPr>
+        <w:ind w:left="3600" w:hanging="360"/>
+      </w:pPr>
+      <w:rPr>
+        <w:rFonts w:ascii="Courier New" w:hAnsi="Courier New" w:cs="Courier New" w:hint="default"/>
+      </w:rPr>
+    </w:lvl>
+    <w:lvl w:ilvl="5" w:tplc="08090005" w:tentative="1">
+      <w:start w:val="1"/>
+      <w:numFmt w:val="bullet"/>
+      <w:lvlText w:val=""/>
+      <w:lvlJc w:val="left"/>
+      <w:pPr>
+        <w:ind w:left="4320" w:hanging="360"/>
+      </w:pPr>
+      <w:rPr>
+        <w:rFonts w:ascii="Wingdings" w:hAnsi="Wingdings" w:hint="default"/>
+      </w:rPr>
+    </w:lvl>
+    <w:lvl w:ilvl="6" w:tplc="08090001" w:tentative="1">
+      <w:start w:val="1"/>
+      <w:numFmt w:val="bullet"/>
+      <w:lvlText w:val=""/>
+      <w:lvlJc w:val="left"/>
+      <w:pPr>
+        <w:ind w:left="5040" w:hanging="360"/>
+      </w:pPr>
+      <w:rPr>
+        <w:rFonts w:ascii="Symbol" w:hAnsi="Symbol" w:hint="default"/>
+      </w:rPr>
+    </w:lvl>
+    <w:lvl w:ilvl="7" w:tplc="08090003" w:tentative="1">
+      <w:start w:val="1"/>
+      <w:numFmt w:val="bullet"/>
+      <w:lvlText w:val="o"/>
+      <w:lvlJc w:val="left"/>
+      <w:pPr>
+        <w:ind w:left="5760" w:hanging="360"/>
+      </w:pPr>
+      <w:rPr>
+        <w:rFonts w:ascii="Courier New" w:hAnsi="Courier New" w:cs="Courier New" w:hint="default"/>
+      </w:rPr>
+    </w:lvl>
+    <w:lvl w:ilvl="8" w:tplc="08090005" w:tentative="1">
+      <w:start w:val="1"/>
+      <w:numFmt w:val="bullet"/>
+      <w:lvlText w:val=""/>
+      <w:lvlJc w:val="left"/>
+      <w:pPr>
+        <w:ind w:left="6480" w:hanging="360"/>
+      </w:pPr>
+      <w:rPr>
+        <w:rFonts w:ascii="Wingdings" w:hAnsi="Wingdings" w:hint="default"/>
+      </w:rPr>
+    </w:lvl>
+  </w:abstractNum>
+  <w:abstractNum w:abstractNumId="1" w15:restartNumberingAfterBreak="0">
     <w:nsid w:val="31391C0F"/>
     <w:multiLevelType w:val="hybridMultilevel"/>
     <w:tmpl w:val="610EC786"/>
@@ -370,6 +507,9 @@
     </w:lvl>
   </w:abstractNum>
   <w:num w:numId="1">
+    <w:abstractNumId w:val="1"/>
+  </w:num>
+  <w:num w:numId="2">
     <w:abstractNumId w:val="0"/>
   </w:num>
 </w:numbering>

</xml_diff>

<commit_message>
Add POODLE Debug output method
</commit_message>
<xml_diff>
--- a/B00664468_Assessment_B.docx
+++ b/B00664468_Assessment_B.docx
@@ -118,13 +118,8 @@
         </w:numPr>
       </w:pPr>
       <w:r>
-        <w:t xml:space="preserve">Multi-keyword search – split </w:t>
-      </w:r>
-      <w:proofErr w:type="gramStart"/>
-      <w:r>
-        <w:t>by ,</w:t>
-      </w:r>
-      <w:proofErr w:type="gramEnd"/>
+        <w:t>Multi-keyword search – split by ,</w:t>
+      </w:r>
     </w:p>
     <w:p>
       <w:pPr>
@@ -262,11 +257,19 @@
       <w:r>
         <w:t>Debug mode – enables “under the hood” printing to view operations as they happen (e.g. printing a crawled page as it gets crawled)</w:t>
       </w:r>
-    </w:p>
-    <w:p>
+      <w:r>
+        <w:t xml:space="preserve"> – assists developer with debugging, or lets user see updates in Realtime, rather than having results printing only after they have been finished</w:t>
+      </w:r>
+    </w:p>
+    <w:p/>
+    <w:p>
+      <w:r>
+        <w:t>POODLE Index uses a dictionary like a switch statement for all of poodle’s options and functions</w:t>
+      </w:r>
       <w:bookmarkStart w:id="0" w:name="_GoBack"/>
       <w:bookmarkEnd w:id="0"/>
     </w:p>
+    <w:p/>
     <w:p/>
     <w:sectPr>
       <w:pgSz w:w="11906" w:h="16838"/>

</xml_diff>

<commit_message>
Fix ignore and prevent duplicate values in repeated builds
</commit_message>
<xml_diff>
--- a/B00664468_Assessment_B.docx
+++ b/B00664468_Assessment_B.docx
@@ -118,7 +118,16 @@
         </w:numPr>
       </w:pPr>
       <w:r>
-        <w:t>Multi-keyword search – split by ,</w:t>
+        <w:t xml:space="preserve">Multi-keyword search – split by </w:t>
+      </w:r>
+      <w:r>
+        <w:t>‘</w:t>
+      </w:r>
+      <w:r>
+        <w:t>,</w:t>
+      </w:r>
+      <w:r>
+        <w:t>’</w:t>
       </w:r>
     </w:p>
     <w:p>
@@ -266,10 +275,30 @@
       <w:r>
         <w:t>POODLE Index uses a dictionary like a switch statement for all of poodle’s options and functions</w:t>
       </w:r>
+    </w:p>
+    <w:p/>
+    <w:p>
+      <w:r>
+        <w:t>Printing from crawled to show crawled pages rather than url graph</w:t>
+      </w:r>
+    </w:p>
+    <w:p>
+      <w:r>
+        <w:t>Index page is included in depth:</w:t>
+      </w:r>
+    </w:p>
+    <w:p>
+      <w:r>
+        <w:t>For example, depth 1 crawls index page. (0 clicks)</w:t>
+      </w:r>
+    </w:p>
+    <w:p>
+      <w:r>
+        <w:t>Depth 2 is one click away (index and the links on it crawled)</w:t>
+      </w:r>
       <w:bookmarkStart w:id="0" w:name="_GoBack"/>
       <w:bookmarkEnd w:id="0"/>
     </w:p>
-    <w:p/>
     <w:p/>
     <w:sectPr>
       <w:pgSz w:w="11906" w:h="16838"/>

</xml_diff>

<commit_message>
Ignore text within script tags
Added this functionality to the web scraper
</commit_message>
<xml_diff>
--- a/B00664468_Assessment_B.docx
+++ b/B00664468_Assessment_B.docx
@@ -276,28 +276,42 @@
         <w:t>POODLE Index uses a dictionary like a switch statement for all of poodle’s options and functions</w:t>
       </w:r>
     </w:p>
-    <w:p/>
-    <w:p>
-      <w:r>
-        <w:t>Printing from crawled to show crawled pages rather than url graph</w:t>
-      </w:r>
-    </w:p>
-    <w:p>
-      <w:r>
-        <w:t>Index page is included in depth:</w:t>
-      </w:r>
-    </w:p>
-    <w:p>
-      <w:r>
-        <w:t>For example, depth 1 crawls index page. (0 clicks)</w:t>
-      </w:r>
-    </w:p>
-    <w:p>
-      <w:r>
-        <w:t>Depth 2 is one click away (index and the links on it crawled)</w:t>
+    <w:p>
+      <w:pPr>
+        <w:rPr>
+          <w:b/>
+          <w:u w:val="single"/>
+        </w:rPr>
+      </w:pPr>
+      <w:r>
+        <w:rPr>
+          <w:b/>
+          <w:u w:val="single"/>
+        </w:rPr>
+        <w:t>TODO: Recusion code for search – highlight it</w:t>
       </w:r>
       <w:bookmarkStart w:id="0" w:name="_GoBack"/>
       <w:bookmarkEnd w:id="0"/>
+    </w:p>
+    <w:p>
+      <w:r>
+        <w:t>Printing from crawled to show crawled pages rather than url graph</w:t>
+      </w:r>
+    </w:p>
+    <w:p>
+      <w:r>
+        <w:t>Index page is included in depth:</w:t>
+      </w:r>
+    </w:p>
+    <w:p>
+      <w:r>
+        <w:t>For example, depth 1 crawls index page. (0 clicks)</w:t>
+      </w:r>
+    </w:p>
+    <w:p>
+      <w:r>
+        <w:t>Depth 2 is one click away (index and the links on it crawled)</w:t>
+      </w:r>
     </w:p>
     <w:p/>
     <w:sectPr>

</xml_diff>

<commit_message>
Add resilience to user inputs
Remove some brittleness of the application. Invalid inputs are handled. If data structures are not yet set, we do not run through operations that use them.

Alter formatting for usability.
</commit_message>
<xml_diff>
--- a/B00664468_Assessment_B.docx
+++ b/B00664468_Assessment_B.docx
@@ -1,27 +1,332 @@
 
 <file path=word/document.xml><?xml version="1.0" encoding="utf-8"?>
-<w:document xmlns:wpc="http://schemas.microsoft.com/office/word/2010/wordprocessingCanvas" xmlns:cx="http://schemas.microsoft.com/office/drawing/2014/chartex" xmlns:cx1="http://schemas.microsoft.com/office/drawing/2015/9/8/chartex" xmlns:cx2="http://schemas.microsoft.com/office/drawing/2015/10/21/chartex" xmlns:cx3="http://schemas.microsoft.com/office/drawing/2016/5/9/chartex" xmlns:cx4="http://schemas.microsoft.com/office/drawing/2016/5/10/chartex" xmlns:cx5="http://schemas.microsoft.com/office/drawing/2016/5/11/chartex" xmlns:cx6="http://schemas.microsoft.com/office/drawing/2016/5/12/chartex" xmlns:cx7="http://schemas.microsoft.com/office/drawing/2016/5/13/chartex" xmlns:cx8="http://schemas.microsoft.com/office/drawing/2016/5/14/chartex" xmlns:mc="http://schemas.openxmlformats.org/markup-compatibility/2006" xmlns:aink="http://schemas.microsoft.com/office/drawing/2016/ink" xmlns:am3d="http://schemas.microsoft.com/office/drawing/2017/model3d" xmlns:o="urn:schemas-microsoft-com:office:office" xmlns:r="http://schemas.openxmlformats.org/officeDocument/2006/relationships" xmlns:m="http://schemas.openxmlformats.org/officeDocument/2006/math" xmlns:v="urn:schemas-microsoft-com:vml" xmlns:wp14="http://schemas.microsoft.com/office/word/2010/wordprocessingDrawing" xmlns:wp="http://schemas.openxmlformats.org/drawingml/2006/wordprocessingDrawing" xmlns:w10="urn:schemas-microsoft-com:office:word" xmlns:w="http://schemas.openxmlformats.org/wordprocessingml/2006/main" xmlns:w14="http://schemas.microsoft.com/office/word/2010/wordml" xmlns:w15="http://schemas.microsoft.com/office/word/2012/wordml" xmlns:w16cid="http://schemas.microsoft.com/office/word/2016/wordml/cid" xmlns:w16se="http://schemas.microsoft.com/office/word/2015/wordml/symex" xmlns:wpg="http://schemas.microsoft.com/office/word/2010/wordprocessingGroup" xmlns:wpi="http://schemas.microsoft.com/office/word/2010/wordprocessingInk" xmlns:wne="http://schemas.microsoft.com/office/word/2006/wordml" xmlns:wps="http://schemas.microsoft.com/office/word/2010/wordprocessingShape" mc:Ignorable="w14 w15 w16se w16cid wp14">
+<w:document xmlns:wpc="http://schemas.microsoft.com/office/word/2010/wordprocessingCanvas" xmlns:mc="http://schemas.openxmlformats.org/markup-compatibility/2006" xmlns:o="urn:schemas-microsoft-com:office:office" xmlns:r="http://schemas.openxmlformats.org/officeDocument/2006/relationships" xmlns:m="http://schemas.openxmlformats.org/officeDocument/2006/math" xmlns:v="urn:schemas-microsoft-com:vml" xmlns:wp14="http://schemas.microsoft.com/office/word/2010/wordprocessingDrawing" xmlns:wp="http://schemas.openxmlformats.org/drawingml/2006/wordprocessingDrawing" xmlns:w10="urn:schemas-microsoft-com:office:word" xmlns:w="http://schemas.openxmlformats.org/wordprocessingml/2006/main" xmlns:w14="http://schemas.microsoft.com/office/word/2010/wordml" xmlns:w15="http://schemas.microsoft.com/office/word/2012/wordml" xmlns:wpg="http://schemas.microsoft.com/office/word/2010/wordprocessingGroup" xmlns:wpi="http://schemas.microsoft.com/office/word/2010/wordprocessingInk" xmlns:wne="http://schemas.microsoft.com/office/word/2006/wordml" xmlns:wps="http://schemas.microsoft.com/office/word/2010/wordprocessingShape" mc:Ignorable="w14 w15 wp14">
   <w:body>
     <w:p>
       <w:r>
+        <w:rPr>
+          <w:b/>
+        </w:rPr>
+        <w:t>HOW-TO:</w:t>
+      </w:r>
+      <w:r>
+        <w:t xml:space="preserve"> </w:t>
+      </w:r>
+    </w:p>
+    <w:p>
+      <w:r>
+        <w:rPr>
+          <w:color w:val="4472C4" w:themeColor="accent1"/>
+        </w:rPr>
+        <w:t>Executable:</w:t>
+      </w:r>
+      <w:r>
+        <w:t xml:space="preserve"> poodle.py &lt;- run this</w:t>
+      </w:r>
+    </w:p>
+    <w:p>
+      <w:r>
+        <w:rPr>
+          <w:color w:val="4472C4" w:themeColor="accent1"/>
+        </w:rPr>
+        <w:t>Additional files:</w:t>
+      </w:r>
+      <w:r>
+        <w:t xml:space="preserve"> ignore.txt (edit this file and add words to ignore when scraping if you wish), graph.txt (stores </w:t>
+      </w:r>
+      <w:proofErr w:type="spellStart"/>
+      <w:proofErr w:type="gramStart"/>
+      <w:r>
+        <w:t>url</w:t>
+      </w:r>
+      <w:proofErr w:type="spellEnd"/>
+      <w:proofErr w:type="gramEnd"/>
+      <w:r>
+        <w:t xml:space="preserve"> graph data structure), ranks.txt (stores rank data structure)</w:t>
+      </w:r>
+      <w:r>
+        <w:t>, and index.txt (index data structure)</w:t>
+      </w:r>
+    </w:p>
+    <w:p>
+      <w:r>
+        <w:t xml:space="preserve">After poodle greets you with an interesting, randomly selected message, enter </w:t>
+      </w:r>
+      <w:r>
+        <w:t>“</w:t>
+      </w:r>
+      <w:r>
+        <w:t>-help</w:t>
+      </w:r>
+      <w:r>
+        <w:t>”</w:t>
+      </w:r>
+      <w:r>
+        <w:t xml:space="preserve"> to see what options await you!</w:t>
+      </w:r>
+      <w:r>
+        <w:t xml:space="preserve"> Otherwise, enter “-build” to get started building a database.</w:t>
+      </w:r>
+    </w:p>
+    <w:p>
+      <w:pPr>
+        <w:pStyle w:val="Heading1"/>
+      </w:pPr>
+      <w:r>
+        <w:t>Code</w:t>
+      </w:r>
+    </w:p>
+    <w:p>
+      <w:pPr>
+        <w:pStyle w:val="Heading3"/>
+      </w:pPr>
+      <w:proofErr w:type="spellStart"/>
+      <w:r>
+        <w:t>Github</w:t>
+      </w:r>
+      <w:proofErr w:type="spellEnd"/>
+      <w:r>
+        <w:t xml:space="preserve">: </w:t>
+      </w:r>
+      <w:hyperlink r:id="rId5" w:history="1">
+        <w:r>
+          <w:rPr>
+            <w:rStyle w:val="Hyperlink"/>
+          </w:rPr>
+          <w:t>https://github.com/Benjy96/Python_Search_Engine</w:t>
+        </w:r>
+      </w:hyperlink>
+    </w:p>
+    <w:p>
+      <w:r>
+        <w:t xml:space="preserve">The </w:t>
+      </w:r>
+      <w:r>
+        <w:rPr>
+          <w:b/>
+        </w:rPr>
+        <w:t>main components</w:t>
+      </w:r>
+      <w:r>
+        <w:t xml:space="preserve"> are structured into “regions” within the poodle.py file. For example, if you want to find the methods related to the poodle </w:t>
+      </w:r>
+      <w:r>
+        <w:t xml:space="preserve">engine </w:t>
+      </w:r>
+      <w:r>
+        <w:t xml:space="preserve">architecture and UI, use control-f: </w:t>
+      </w:r>
+      <w:r>
+        <w:t xml:space="preserve">- </w:t>
+      </w:r>
+      <w:r>
+        <w:t>poodle</w:t>
+      </w:r>
+      <w:r>
+        <w:t xml:space="preserve"> </w:t>
+      </w:r>
+      <w:r>
+        <w:t>–</w:t>
+      </w:r>
+    </w:p>
+    <w:p>
+      <w:pPr>
+        <w:pStyle w:val="Heading2"/>
+      </w:pPr>
+      <w:r>
+        <w:t>Most interesting code snippets:</w:t>
+      </w:r>
+    </w:p>
+    <w:p>
+      <w:pPr>
+        <w:pStyle w:val="ListParagraph"/>
+        <w:numPr>
+          <w:ilvl w:val="0"/>
+          <w:numId w:val="2"/>
+        </w:numPr>
+      </w:pPr>
+      <w:r>
+        <w:rPr>
+          <w:b/>
+          <w:color w:val="FF0000"/>
+        </w:rPr>
+        <w:t>Multi-keyword search:</w:t>
+      </w:r>
+      <w:r>
+        <w:rPr>
+          <w:b/>
+        </w:rPr>
+        <w:t xml:space="preserve"> </w:t>
+      </w:r>
+      <w:r>
+        <w:t xml:space="preserve">I designed the multi-keyword search to use a recursive technique. The search method takes in the user’s entered term. If the term has a ‘,’ it is split into a list storing multiple terms. The method then calls itself, passing in individual terms as the parameter. The key here is that </w:t>
+      </w:r>
+      <w:r>
+        <w:rPr>
+          <w:b/>
+        </w:rPr>
+        <w:t>only individual terms</w:t>
+      </w:r>
+      <w:r>
+        <w:t xml:space="preserve"> can then progress into the actual </w:t>
+      </w:r>
+      <w:r>
+        <w:rPr>
+          <w:b/>
+        </w:rPr>
+        <w:t>search operations</w:t>
+      </w:r>
+      <w:r>
+        <w:t xml:space="preserve">, printing their results. The original caller (base - function with a list) then exits, because it is not an </w:t>
+      </w:r>
+      <w:r>
+        <w:rPr>
+          <w:b/>
+        </w:rPr>
+        <w:t>individual term</w:t>
+      </w:r>
+      <w:r>
+        <w:t xml:space="preserve">, and cannot enter </w:t>
+      </w:r>
+      <w:proofErr w:type="gramStart"/>
+      <w:r>
+        <w:t>the if</w:t>
+      </w:r>
+      <w:proofErr w:type="gramEnd"/>
+      <w:r>
+        <w:t xml:space="preserve"> statement that only accepts </w:t>
+      </w:r>
+      <w:r>
+        <w:rPr>
+          <w:b/>
+        </w:rPr>
+        <w:t>individual</w:t>
+      </w:r>
+      <w:r>
+        <w:t xml:space="preserve"> terms (to run the search operation). (Control-f: #RECURSIVE)</w:t>
+      </w:r>
+    </w:p>
+    <w:p>
+      <w:pPr>
+        <w:pStyle w:val="ListParagraph"/>
+        <w:numPr>
+          <w:ilvl w:val="0"/>
+          <w:numId w:val="2"/>
+        </w:numPr>
+      </w:pPr>
+      <w:r>
+        <w:rPr>
+          <w:b/>
+          <w:color w:val="FF0000"/>
+        </w:rPr>
+        <w:t xml:space="preserve">Poodle Index: </w:t>
+      </w:r>
+      <w:r>
+        <w:t>The main poodle functions are called using a dictionary, similar to a switch statement in other programming languages</w:t>
+      </w:r>
+    </w:p>
+    <w:p>
+      <w:pPr>
+        <w:pStyle w:val="ListParagraph"/>
+        <w:numPr>
+          <w:ilvl w:val="0"/>
+          <w:numId w:val="2"/>
+        </w:numPr>
+      </w:pPr>
+      <w:r>
+        <w:rPr>
+          <w:b/>
+          <w:color w:val="FF0000"/>
+        </w:rPr>
+        <w:t>Sorting search results by rank:</w:t>
+      </w:r>
+      <w:r>
+        <w:rPr>
+          <w:color w:val="FF0000"/>
+        </w:rPr>
+        <w:t xml:space="preserve"> </w:t>
+      </w:r>
+      <w:r>
+        <w:t xml:space="preserve">I use a lambda expression to set the </w:t>
+      </w:r>
+      <w:r>
+        <w:rPr>
+          <w:b/>
+        </w:rPr>
+        <w:t>key</w:t>
+      </w:r>
+      <w:r>
+        <w:t xml:space="preserve"> parameter of the sort method. I use a list x = [</w:t>
+      </w:r>
+      <w:proofErr w:type="spellStart"/>
+      <w:r>
+        <w:t>url</w:t>
+      </w:r>
+      <w:proofErr w:type="spellEnd"/>
+      <w:r>
+        <w:t xml:space="preserve">, </w:t>
+      </w:r>
+      <w:proofErr w:type="spellStart"/>
+      <w:r>
+        <w:t>urlRank</w:t>
+      </w:r>
+      <w:proofErr w:type="spellEnd"/>
+      <w:r>
+        <w:t xml:space="preserve">], and sort it by doing </w:t>
+      </w:r>
+      <w:proofErr w:type="spellStart"/>
+      <w:proofErr w:type="gramStart"/>
+      <w:r>
+        <w:t>x.sort</w:t>
+      </w:r>
+      <w:proofErr w:type="spellEnd"/>
+      <w:r>
+        <w:t>(</w:t>
+      </w:r>
+      <w:proofErr w:type="gramEnd"/>
+      <w:r>
+        <w:t xml:space="preserve">key = lambda x: x[1]) – this means the parameter “x” (the list) is passed to the function, and the </w:t>
+      </w:r>
+      <w:r>
+        <w:rPr>
+          <w:b/>
+        </w:rPr>
+        <w:t>first element</w:t>
+      </w:r>
+      <w:r>
+        <w:t xml:space="preserve"> is returned by the lambda function. Setting this as the key means the list is </w:t>
+      </w:r>
+      <w:r>
+        <w:rPr>
+          <w:b/>
+        </w:rPr>
+        <w:t>sorted by page rank</w:t>
+      </w:r>
+      <w:r>
+        <w:t>. (Control-f: lambda)</w:t>
+      </w:r>
+    </w:p>
+    <w:p>
+      <w:pPr>
+        <w:pStyle w:val="Heading2"/>
+      </w:pPr>
+      <w:r>
         <w:t xml:space="preserve">All </w:t>
       </w:r>
       <w:r>
-        <w:rPr>
-          <w:b/>
-        </w:rPr>
-        <w:t xml:space="preserve">four </w:t>
-      </w:r>
-      <w:r>
-        <w:t>component functionalities</w:t>
-      </w:r>
-      <w:r>
-        <w:t xml:space="preserve"> complete</w:t>
-      </w:r>
-    </w:p>
-    <w:p>
-      <w:r>
-        <w:t>All extra functions complete:</w:t>
+        <w:t>suggested</w:t>
+      </w:r>
+      <w:r>
+        <w:t xml:space="preserve"> </w:t>
+      </w:r>
+      <w:r>
+        <w:t>extra function</w:t>
+      </w:r>
+      <w:r>
+        <w:t xml:space="preserve">alities </w:t>
+      </w:r>
+      <w:r>
+        <w:t>complete:</w:t>
       </w:r>
     </w:p>
     <w:p>
@@ -51,7 +356,16 @@
         <w:t>Ignore list</w:t>
       </w:r>
       <w:r>
-        <w:t xml:space="preserve"> – using set</w:t>
+        <w:t xml:space="preserve"> – using </w:t>
+      </w:r>
+      <w:r>
+        <w:t xml:space="preserve">a </w:t>
+      </w:r>
+      <w:r>
+        <w:t>set</w:t>
+      </w:r>
+      <w:r>
+        <w:t xml:space="preserve"> instead of a list</w:t>
       </w:r>
       <w:r>
         <w:t xml:space="preserve"> (faster lookup)</w:t>
@@ -69,7 +383,10 @@
         <w:t>Case-insensitive search</w:t>
       </w:r>
       <w:r>
-        <w:t xml:space="preserve"> – make copied, lower-case index</w:t>
+        <w:t xml:space="preserve"> – </w:t>
+      </w:r>
+      <w:r>
+        <w:t>we create a new index with lower case keys</w:t>
       </w:r>
     </w:p>
     <w:p>
@@ -108,6 +425,18 @@
       <w:r>
         <w:t>Max crawler depth</w:t>
       </w:r>
+      <w:r>
+        <w:t xml:space="preserve"> </w:t>
+      </w:r>
+      <w:r>
+        <w:t>s</w:t>
+      </w:r>
+      <w:r>
+        <w:t>et by user</w:t>
+      </w:r>
+      <w:r>
+        <w:t xml:space="preserve"> when building database</w:t>
+      </w:r>
     </w:p>
     <w:p>
       <w:pPr>
@@ -118,7 +447,13 @@
         </w:numPr>
       </w:pPr>
       <w:r>
-        <w:t xml:space="preserve">Multi-keyword search – split by </w:t>
+        <w:t>Multi-keyword search – split</w:t>
+      </w:r>
+      <w:r>
+        <w:t>/separated</w:t>
+      </w:r>
+      <w:r>
+        <w:t xml:space="preserve"> by </w:t>
       </w:r>
       <w:r>
         <w:t>‘</w:t>
@@ -163,7 +498,16 @@
         </w:numPr>
       </w:pPr>
       <w:r>
-        <w:t>The BASE CASE FOR MULTIPLE SEARCH has a list</w:t>
+        <w:t>The BASE CASE FOR MULTIPLE SEARCH</w:t>
+      </w:r>
+      <w:r>
+        <w:t>ES</w:t>
+      </w:r>
+      <w:r>
+        <w:t xml:space="preserve"> </w:t>
+      </w:r>
+      <w:r>
+        <w:t>stores a list of terms</w:t>
       </w:r>
     </w:p>
     <w:p>
@@ -229,7 +573,13 @@
         </w:numPr>
       </w:pPr>
       <w:r>
-        <w:t>Invalid commands caught</w:t>
+        <w:t>Invalid commands</w:t>
+      </w:r>
+      <w:r>
+        <w:t xml:space="preserve"> and URLs</w:t>
+      </w:r>
+      <w:r>
+        <w:t xml:space="preserve"> caught</w:t>
       </w:r>
     </w:p>
     <w:p>
@@ -251,8 +601,27 @@
       </w:r>
     </w:p>
     <w:p>
-      <w:r>
-        <w:t>Functionalities not included in spec</w:t>
+      <w:pPr>
+        <w:pStyle w:val="Heading2"/>
+      </w:pPr>
+      <w:r>
+        <w:lastRenderedPageBreak/>
+        <w:t>Most useful development</w:t>
+      </w:r>
+      <w:r>
+        <w:t xml:space="preserve"> f</w:t>
+      </w:r>
+      <w:r>
+        <w:t>unctionali</w:t>
+      </w:r>
+      <w:r>
+        <w:t>ty</w:t>
+      </w:r>
+      <w:r>
+        <w:t xml:space="preserve"> not included in spec</w:t>
+      </w:r>
+      <w:r>
+        <w:t>:</w:t>
       </w:r>
     </w:p>
     <w:p>
@@ -269,48 +638,142 @@
       <w:r>
         <w:t xml:space="preserve"> – assists developer with debugging, or lets user see updates in Realtime, rather than having results printing only after they have been finished</w:t>
       </w:r>
+      <w:r>
+        <w:t xml:space="preserve">. Simply add </w:t>
+      </w:r>
+      <w:proofErr w:type="spellStart"/>
+      <w:r>
+        <w:t>poodleDebugOutput</w:t>
+      </w:r>
+      <w:proofErr w:type="spellEnd"/>
+      <w:r>
+        <w:t xml:space="preserve"> anywhere you want a debug message (potentially) printed, and once the user sets the debug mode, these messages will be evaluated and printed</w:t>
+      </w:r>
+    </w:p>
+    <w:p>
+      <w:pPr>
+        <w:pStyle w:val="ListParagraph"/>
+      </w:pPr>
+    </w:p>
+    <w:p>
+      <w:pPr>
+        <w:pStyle w:val="Heading2"/>
+      </w:pPr>
+      <w:r>
+        <w:t>Note on Crawling Terminology</w:t>
+      </w:r>
+    </w:p>
+    <w:p>
+      <w:r>
+        <w:t xml:space="preserve">Whenever you set the “max depth”, I have decided that a depth of </w:t>
+      </w:r>
+      <w:r>
+        <w:rPr>
+          <w:b/>
+        </w:rPr>
+        <w:t>1</w:t>
+      </w:r>
+      <w:r>
+        <w:t xml:space="preserve"> will only crawl the first page. For example, 0 clicks away from the index. A depth of 2 will crawl the index, and the pages </w:t>
+      </w:r>
+      <w:r>
+        <w:rPr>
+          <w:b/>
+        </w:rPr>
+        <w:t>on the</w:t>
+      </w:r>
+      <w:r>
+        <w:t xml:space="preserve"> index page (1 click away each). I prefer this, as a depth of 0, in computer science terms, means do nothing.</w:t>
+      </w:r>
     </w:p>
     <w:p/>
     <w:p>
-      <w:r>
-        <w:t>POODLE Index uses a dictionary like a switch statement for all of poodle’s options and functions</w:t>
-      </w:r>
-    </w:p>
-    <w:p>
-      <w:pPr>
-        <w:rPr>
-          <w:b/>
-          <w:u w:val="single"/>
-        </w:rPr>
-      </w:pPr>
-      <w:r>
-        <w:rPr>
-          <w:b/>
-          <w:u w:val="single"/>
-        </w:rPr>
-        <w:t>TODO: Recusion code for search – highlight it</w:t>
+      <w:pPr>
+        <w:pStyle w:val="Heading2"/>
+      </w:pPr>
+      <w:r>
+        <w:t>POODLE Options</w:t>
       </w:r>
       <w:bookmarkStart w:id="0" w:name="_GoBack"/>
       <w:bookmarkEnd w:id="0"/>
     </w:p>
-    <w:p>
-      <w:r>
-        <w:t>Printing from crawled to show crawled pages rather than url graph</w:t>
-      </w:r>
-    </w:p>
-    <w:p>
-      <w:r>
-        <w:t>Index page is included in depth:</w:t>
-      </w:r>
-    </w:p>
-    <w:p>
-      <w:r>
-        <w:t>For example, depth 1 crawls index page. (0 clicks)</w:t>
-      </w:r>
-    </w:p>
-    <w:p>
-      <w:r>
-        <w:t>Depth 2 is one click away (index and the links on it crawled)</w:t>
+    <w:p/>
+    <w:p>
+      <w:pPr>
+        <w:rPr>
+          <w:noProof/>
+          <w:lang w:eastAsia="en-GB"/>
+        </w:rPr>
+      </w:pPr>
+      <w:r>
+        <w:rPr>
+          <w:noProof/>
+          <w:lang w:eastAsia="en-GB"/>
+        </w:rPr>
+        <w:drawing>
+          <wp:anchor distT="0" distB="0" distL="114300" distR="114300" simplePos="0" relativeHeight="251658240" behindDoc="0" locked="0" layoutInCell="1" allowOverlap="1" wp14:anchorId="0B679410" wp14:editId="59BBEA5E">
+            <wp:simplePos x="0" y="0"/>
+            <wp:positionH relativeFrom="margin">
+              <wp:align>left</wp:align>
+            </wp:positionH>
+            <wp:positionV relativeFrom="paragraph">
+              <wp:posOffset>27305</wp:posOffset>
+            </wp:positionV>
+            <wp:extent cx="5731510" cy="4857750"/>
+            <wp:effectExtent l="19050" t="19050" r="21590" b="19050"/>
+            <wp:wrapNone/>
+            <wp:docPr id="1" name="Picture 1"/>
+            <wp:cNvGraphicFramePr>
+              <a:graphicFrameLocks xmlns:a="http://schemas.openxmlformats.org/drawingml/2006/main" noChangeAspect="1"/>
+            </wp:cNvGraphicFramePr>
+            <a:graphic xmlns:a="http://schemas.openxmlformats.org/drawingml/2006/main">
+              <a:graphicData uri="http://schemas.openxmlformats.org/drawingml/2006/picture">
+                <pic:pic xmlns:pic="http://schemas.openxmlformats.org/drawingml/2006/picture">
+                  <pic:nvPicPr>
+                    <pic:cNvPr id="1" name=""/>
+                    <pic:cNvPicPr/>
+                  </pic:nvPicPr>
+                  <pic:blipFill rotWithShape="1">
+                    <a:blip r:embed="rId6">
+                      <a:extLst>
+                        <a:ext uri="{28A0092B-C50C-407E-A947-70E740481C1C}">
+                          <a14:useLocalDpi xmlns:a14="http://schemas.microsoft.com/office/drawing/2010/main" val="0"/>
+                        </a:ext>
+                      </a:extLst>
+                    </a:blip>
+                    <a:srcRect b="19474"/>
+                    <a:stretch/>
+                  </pic:blipFill>
+                  <pic:spPr bwMode="auto">
+                    <a:xfrm>
+                      <a:off x="0" y="0"/>
+                      <a:ext cx="5731510" cy="4857750"/>
+                    </a:xfrm>
+                    <a:prstGeom prst="rect">
+                      <a:avLst/>
+                    </a:prstGeom>
+                    <a:ln>
+                      <a:solidFill>
+                        <a:schemeClr val="tx1"/>
+                      </a:solidFill>
+                    </a:ln>
+                    <a:extLst>
+                      <a:ext uri="{53640926-AAD7-44D8-BBD7-CCE9431645EC}">
+                        <a14:shadowObscured xmlns:a14="http://schemas.microsoft.com/office/drawing/2010/main"/>
+                      </a:ext>
+                    </a:extLst>
+                  </pic:spPr>
+                </pic:pic>
+              </a:graphicData>
+            </a:graphic>
+            <wp14:sizeRelH relativeFrom="page">
+              <wp14:pctWidth>0</wp14:pctWidth>
+            </wp14:sizeRelH>
+            <wp14:sizeRelV relativeFrom="page">
+              <wp14:pctHeight>0</wp14:pctHeight>
+            </wp14:sizeRelV>
+          </wp:anchor>
+        </w:drawing>
       </w:r>
     </w:p>
     <w:p/>
@@ -325,11 +788,11 @@
 </file>
 
 <file path=word/numbering.xml><?xml version="1.0" encoding="utf-8"?>
-<w:numbering xmlns:wpc="http://schemas.microsoft.com/office/word/2010/wordprocessingCanvas" xmlns:cx="http://schemas.microsoft.com/office/drawing/2014/chartex" xmlns:cx1="http://schemas.microsoft.com/office/drawing/2015/9/8/chartex" xmlns:cx2="http://schemas.microsoft.com/office/drawing/2015/10/21/chartex" xmlns:cx3="http://schemas.microsoft.com/office/drawing/2016/5/9/chartex" xmlns:cx4="http://schemas.microsoft.com/office/drawing/2016/5/10/chartex" xmlns:cx5="http://schemas.microsoft.com/office/drawing/2016/5/11/chartex" xmlns:cx6="http://schemas.microsoft.com/office/drawing/2016/5/12/chartex" xmlns:cx7="http://schemas.microsoft.com/office/drawing/2016/5/13/chartex" xmlns:cx8="http://schemas.microsoft.com/office/drawing/2016/5/14/chartex" xmlns:mc="http://schemas.openxmlformats.org/markup-compatibility/2006" xmlns:aink="http://schemas.microsoft.com/office/drawing/2016/ink" xmlns:am3d="http://schemas.microsoft.com/office/drawing/2017/model3d" xmlns:o="urn:schemas-microsoft-com:office:office" xmlns:r="http://schemas.openxmlformats.org/officeDocument/2006/relationships" xmlns:m="http://schemas.openxmlformats.org/officeDocument/2006/math" xmlns:v="urn:schemas-microsoft-com:vml" xmlns:wp14="http://schemas.microsoft.com/office/word/2010/wordprocessingDrawing" xmlns:wp="http://schemas.openxmlformats.org/drawingml/2006/wordprocessingDrawing" xmlns:w10="urn:schemas-microsoft-com:office:word" xmlns:w="http://schemas.openxmlformats.org/wordprocessingml/2006/main" xmlns:w14="http://schemas.microsoft.com/office/word/2010/wordml" xmlns:w15="http://schemas.microsoft.com/office/word/2012/wordml" xmlns:w16cid="http://schemas.microsoft.com/office/word/2016/wordml/cid" xmlns:w16se="http://schemas.microsoft.com/office/word/2015/wordml/symex" xmlns:wpg="http://schemas.microsoft.com/office/word/2010/wordprocessingGroup" xmlns:wpi="http://schemas.microsoft.com/office/word/2010/wordprocessingInk" xmlns:wne="http://schemas.microsoft.com/office/word/2006/wordml" xmlns:wps="http://schemas.microsoft.com/office/word/2010/wordprocessingShape" mc:Ignorable="w14 w15 w16se w16cid wp14">
-  <w:abstractNum w:abstractNumId="0" w15:restartNumberingAfterBreak="0">
+<w:numbering xmlns:wpc="http://schemas.microsoft.com/office/word/2010/wordprocessingCanvas" xmlns:mc="http://schemas.openxmlformats.org/markup-compatibility/2006" xmlns:o="urn:schemas-microsoft-com:office:office" xmlns:r="http://schemas.openxmlformats.org/officeDocument/2006/relationships" xmlns:m="http://schemas.openxmlformats.org/officeDocument/2006/math" xmlns:v="urn:schemas-microsoft-com:vml" xmlns:wp14="http://schemas.microsoft.com/office/word/2010/wordprocessingDrawing" xmlns:wp="http://schemas.openxmlformats.org/drawingml/2006/wordprocessingDrawing" xmlns:w10="urn:schemas-microsoft-com:office:word" xmlns:w="http://schemas.openxmlformats.org/wordprocessingml/2006/main" xmlns:w14="http://schemas.microsoft.com/office/word/2010/wordml" xmlns:w15="http://schemas.microsoft.com/office/word/2012/wordml" xmlns:wpg="http://schemas.microsoft.com/office/word/2010/wordprocessingGroup" xmlns:wpi="http://schemas.microsoft.com/office/word/2010/wordprocessingInk" xmlns:wne="http://schemas.microsoft.com/office/word/2006/wordml" xmlns:wps="http://schemas.microsoft.com/office/word/2010/wordprocessingShape" mc:Ignorable="w14 w15 wp14">
+  <w:abstractNum w:abstractNumId="0">
     <w:nsid w:val="234C530C"/>
     <w:multiLevelType w:val="hybridMultilevel"/>
-    <w:tmpl w:val="874A8C26"/>
+    <w:tmpl w:val="45B0D718"/>
     <w:lvl w:ilvl="0" w:tplc="08090001">
       <w:start w:val="1"/>
       <w:numFmt w:val="bullet"/>
@@ -439,7 +902,7 @@
       </w:rPr>
     </w:lvl>
   </w:abstractNum>
-  <w:abstractNum w:abstractNumId="1" w15:restartNumberingAfterBreak="0">
+  <w:abstractNum w:abstractNumId="1">
     <w:nsid w:val="31391C0F"/>
     <w:multiLevelType w:val="hybridMultilevel"/>
     <w:tmpl w:val="610EC786"/>
@@ -562,7 +1025,7 @@
 </file>
 
 <file path=word/styles.xml><?xml version="1.0" encoding="utf-8"?>
-<w:styles xmlns:mc="http://schemas.openxmlformats.org/markup-compatibility/2006" xmlns:r="http://schemas.openxmlformats.org/officeDocument/2006/relationships" xmlns:w="http://schemas.openxmlformats.org/wordprocessingml/2006/main" xmlns:w14="http://schemas.microsoft.com/office/word/2010/wordml" xmlns:w15="http://schemas.microsoft.com/office/word/2012/wordml" xmlns:w16cid="http://schemas.microsoft.com/office/word/2016/wordml/cid" xmlns:w16se="http://schemas.microsoft.com/office/word/2015/wordml/symex" mc:Ignorable="w14 w15 w16se w16cid">
+<w:styles xmlns:mc="http://schemas.openxmlformats.org/markup-compatibility/2006" xmlns:r="http://schemas.openxmlformats.org/officeDocument/2006/relationships" xmlns:w="http://schemas.openxmlformats.org/wordprocessingml/2006/main" xmlns:w14="http://schemas.microsoft.com/office/word/2010/wordml" xmlns:w15="http://schemas.microsoft.com/office/word/2012/wordml" mc:Ignorable="w14 w15">
   <w:docDefaults>
     <w:rPrDefault>
       <w:rPr>
@@ -578,7 +1041,7 @@
       </w:pPr>
     </w:pPrDefault>
   </w:docDefaults>
-  <w:latentStyles w:defLockedState="0" w:defUIPriority="99" w:defSemiHidden="0" w:defUnhideWhenUsed="0" w:defQFormat="0" w:count="375">
+  <w:latentStyles w:defLockedState="0" w:defUIPriority="99" w:defSemiHidden="0" w:defUnhideWhenUsed="0" w:defQFormat="0" w:count="371">
     <w:lsdException w:name="Normal" w:uiPriority="0" w:qFormat="1"/>
     <w:lsdException w:name="heading 1" w:uiPriority="9" w:qFormat="1"/>
     <w:lsdException w:name="heading 2" w:semiHidden="1" w:uiPriority="9" w:unhideWhenUsed="1" w:qFormat="1"/>
@@ -950,14 +1413,75 @@
     <w:lsdException w:name="List Table 5 Dark Accent 6" w:uiPriority="50"/>
     <w:lsdException w:name="List Table 6 Colorful Accent 6" w:uiPriority="51"/>
     <w:lsdException w:name="List Table 7 Colorful Accent 6" w:uiPriority="52"/>
-    <w:lsdException w:name="Mention" w:semiHidden="1" w:unhideWhenUsed="1"/>
-    <w:lsdException w:name="Smart Hyperlink" w:semiHidden="1" w:unhideWhenUsed="1"/>
-    <w:lsdException w:name="Hashtag" w:semiHidden="1" w:unhideWhenUsed="1"/>
-    <w:lsdException w:name="Unresolved Mention" w:semiHidden="1" w:unhideWhenUsed="1"/>
   </w:latentStyles>
   <w:style w:type="paragraph" w:default="1" w:styleId="Normal">
     <w:name w:val="Normal"/>
     <w:qFormat/>
+  </w:style>
+  <w:style w:type="paragraph" w:styleId="Heading1">
+    <w:name w:val="heading 1"/>
+    <w:basedOn w:val="Normal"/>
+    <w:next w:val="Normal"/>
+    <w:link w:val="Heading1Char"/>
+    <w:uiPriority w:val="9"/>
+    <w:qFormat/>
+    <w:rsid w:val="00E22185"/>
+    <w:pPr>
+      <w:keepNext/>
+      <w:keepLines/>
+      <w:spacing w:before="240" w:after="0"/>
+      <w:outlineLvl w:val="0"/>
+    </w:pPr>
+    <w:rPr>
+      <w:rFonts w:asciiTheme="majorHAnsi" w:eastAsiaTheme="majorEastAsia" w:hAnsiTheme="majorHAnsi" w:cstheme="majorBidi"/>
+      <w:color w:val="2F5496" w:themeColor="accent1" w:themeShade="BF"/>
+      <w:sz w:val="32"/>
+      <w:szCs w:val="32"/>
+    </w:rPr>
+  </w:style>
+  <w:style w:type="paragraph" w:styleId="Heading2">
+    <w:name w:val="heading 2"/>
+    <w:basedOn w:val="Normal"/>
+    <w:next w:val="Normal"/>
+    <w:link w:val="Heading2Char"/>
+    <w:uiPriority w:val="9"/>
+    <w:unhideWhenUsed/>
+    <w:qFormat/>
+    <w:rsid w:val="00AE3E31"/>
+    <w:pPr>
+      <w:keepNext/>
+      <w:keepLines/>
+      <w:spacing w:before="40" w:after="0"/>
+      <w:outlineLvl w:val="1"/>
+    </w:pPr>
+    <w:rPr>
+      <w:rFonts w:asciiTheme="majorHAnsi" w:eastAsiaTheme="majorEastAsia" w:hAnsiTheme="majorHAnsi" w:cstheme="majorBidi"/>
+      <w:color w:val="2F5496" w:themeColor="accent1" w:themeShade="BF"/>
+      <w:sz w:val="26"/>
+      <w:szCs w:val="26"/>
+    </w:rPr>
+  </w:style>
+  <w:style w:type="paragraph" w:styleId="Heading3">
+    <w:name w:val="heading 3"/>
+    <w:basedOn w:val="Normal"/>
+    <w:next w:val="Normal"/>
+    <w:link w:val="Heading3Char"/>
+    <w:uiPriority w:val="9"/>
+    <w:unhideWhenUsed/>
+    <w:qFormat/>
+    <w:rsid w:val="000A2C08"/>
+    <w:pPr>
+      <w:keepNext/>
+      <w:keepLines/>
+      <w:spacing w:before="40" w:after="0"/>
+      <w:outlineLvl w:val="2"/>
+    </w:pPr>
+    <w:rPr>
+      <w:rFonts w:asciiTheme="majorHAnsi" w:eastAsiaTheme="majorEastAsia" w:hAnsiTheme="majorHAnsi" w:cstheme="majorBidi"/>
+      <w:color w:val="1F3763" w:themeColor="accent1" w:themeShade="7F"/>
+      <w:sz w:val="24"/>
+      <w:szCs w:val="24"/>
+    </w:rPr>
   </w:style>
   <w:style w:type="character" w:default="1" w:styleId="DefaultParagraphFont">
     <w:name w:val="Default Paragraph Font"/>
@@ -996,6 +1520,68 @@
       <w:ind w:left="720"/>
       <w:contextualSpacing/>
     </w:pPr>
+  </w:style>
+  <w:style w:type="character" w:customStyle="1" w:styleId="Heading2Char">
+    <w:name w:val="Heading 2 Char"/>
+    <w:basedOn w:val="DefaultParagraphFont"/>
+    <w:link w:val="Heading2"/>
+    <w:uiPriority w:val="9"/>
+    <w:rsid w:val="00AE3E31"/>
+    <w:rPr>
+      <w:rFonts w:asciiTheme="majorHAnsi" w:eastAsiaTheme="majorEastAsia" w:hAnsiTheme="majorHAnsi" w:cstheme="majorBidi"/>
+      <w:color w:val="2F5496" w:themeColor="accent1" w:themeShade="BF"/>
+      <w:sz w:val="26"/>
+      <w:szCs w:val="26"/>
+    </w:rPr>
+  </w:style>
+  <w:style w:type="character" w:customStyle="1" w:styleId="Heading1Char">
+    <w:name w:val="Heading 1 Char"/>
+    <w:basedOn w:val="DefaultParagraphFont"/>
+    <w:link w:val="Heading1"/>
+    <w:uiPriority w:val="9"/>
+    <w:rsid w:val="00E22185"/>
+    <w:rPr>
+      <w:rFonts w:asciiTheme="majorHAnsi" w:eastAsiaTheme="majorEastAsia" w:hAnsiTheme="majorHAnsi" w:cstheme="majorBidi"/>
+      <w:color w:val="2F5496" w:themeColor="accent1" w:themeShade="BF"/>
+      <w:sz w:val="32"/>
+      <w:szCs w:val="32"/>
+    </w:rPr>
+  </w:style>
+  <w:style w:type="character" w:customStyle="1" w:styleId="Heading3Char">
+    <w:name w:val="Heading 3 Char"/>
+    <w:basedOn w:val="DefaultParagraphFont"/>
+    <w:link w:val="Heading3"/>
+    <w:uiPriority w:val="9"/>
+    <w:rsid w:val="000A2C08"/>
+    <w:rPr>
+      <w:rFonts w:asciiTheme="majorHAnsi" w:eastAsiaTheme="majorEastAsia" w:hAnsiTheme="majorHAnsi" w:cstheme="majorBidi"/>
+      <w:color w:val="1F3763" w:themeColor="accent1" w:themeShade="7F"/>
+      <w:sz w:val="24"/>
+      <w:szCs w:val="24"/>
+    </w:rPr>
+  </w:style>
+  <w:style w:type="character" w:styleId="Hyperlink">
+    <w:name w:val="Hyperlink"/>
+    <w:basedOn w:val="DefaultParagraphFont"/>
+    <w:uiPriority w:val="99"/>
+    <w:unhideWhenUsed/>
+    <w:rsid w:val="00F76C83"/>
+    <w:rPr>
+      <w:color w:val="0563C1" w:themeColor="hyperlink"/>
+      <w:u w:val="single"/>
+    </w:rPr>
+  </w:style>
+  <w:style w:type="character" w:customStyle="1" w:styleId="UnresolvedMention">
+    <w:name w:val="Unresolved Mention"/>
+    <w:basedOn w:val="DefaultParagraphFont"/>
+    <w:uiPriority w:val="99"/>
+    <w:semiHidden/>
+    <w:unhideWhenUsed/>
+    <w:rsid w:val="00F76C83"/>
+    <w:rPr>
+      <w:color w:val="808080"/>
+      <w:shd w:val="clear" w:color="auto" w:fill="E6E6E6"/>
+    </w:rPr>
   </w:style>
 </w:styles>
 </file>

</xml_diff>

<commit_message>
Modify POODLE cmd line output
Tell user they can search at any time
</commit_message>
<xml_diff>
--- a/B00664468_Assessment_B.docx
+++ b/B00664468_Assessment_B.docx
@@ -1,6 +1,6 @@
 
 <file path=word/document.xml><?xml version="1.0" encoding="utf-8"?>
-<w:document xmlns:wpc="http://schemas.microsoft.com/office/word/2010/wordprocessingCanvas" xmlns:mc="http://schemas.openxmlformats.org/markup-compatibility/2006" xmlns:o="urn:schemas-microsoft-com:office:office" xmlns:r="http://schemas.openxmlformats.org/officeDocument/2006/relationships" xmlns:m="http://schemas.openxmlformats.org/officeDocument/2006/math" xmlns:v="urn:schemas-microsoft-com:vml" xmlns:wp14="http://schemas.microsoft.com/office/word/2010/wordprocessingDrawing" xmlns:wp="http://schemas.openxmlformats.org/drawingml/2006/wordprocessingDrawing" xmlns:w10="urn:schemas-microsoft-com:office:word" xmlns:w="http://schemas.openxmlformats.org/wordprocessingml/2006/main" xmlns:w14="http://schemas.microsoft.com/office/word/2010/wordml" xmlns:w15="http://schemas.microsoft.com/office/word/2012/wordml" xmlns:wpg="http://schemas.microsoft.com/office/word/2010/wordprocessingGroup" xmlns:wpi="http://schemas.microsoft.com/office/word/2010/wordprocessingInk" xmlns:wne="http://schemas.microsoft.com/office/word/2006/wordml" xmlns:wps="http://schemas.microsoft.com/office/word/2010/wordprocessingShape" mc:Ignorable="w14 w15 wp14">
+<w:document xmlns:wpc="http://schemas.microsoft.com/office/word/2010/wordprocessingCanvas" xmlns:cx="http://schemas.microsoft.com/office/drawing/2014/chartex" xmlns:cx1="http://schemas.microsoft.com/office/drawing/2015/9/8/chartex" xmlns:cx2="http://schemas.microsoft.com/office/drawing/2015/10/21/chartex" xmlns:cx3="http://schemas.microsoft.com/office/drawing/2016/5/9/chartex" xmlns:cx4="http://schemas.microsoft.com/office/drawing/2016/5/10/chartex" xmlns:cx5="http://schemas.microsoft.com/office/drawing/2016/5/11/chartex" xmlns:cx6="http://schemas.microsoft.com/office/drawing/2016/5/12/chartex" xmlns:cx7="http://schemas.microsoft.com/office/drawing/2016/5/13/chartex" xmlns:cx8="http://schemas.microsoft.com/office/drawing/2016/5/14/chartex" xmlns:mc="http://schemas.openxmlformats.org/markup-compatibility/2006" xmlns:aink="http://schemas.microsoft.com/office/drawing/2016/ink" xmlns:am3d="http://schemas.microsoft.com/office/drawing/2017/model3d" xmlns:o="urn:schemas-microsoft-com:office:office" xmlns:r="http://schemas.openxmlformats.org/officeDocument/2006/relationships" xmlns:m="http://schemas.openxmlformats.org/officeDocument/2006/math" xmlns:v="urn:schemas-microsoft-com:vml" xmlns:wp14="http://schemas.microsoft.com/office/word/2010/wordprocessingDrawing" xmlns:wp="http://schemas.openxmlformats.org/drawingml/2006/wordprocessingDrawing" xmlns:w10="urn:schemas-microsoft-com:office:word" xmlns:w="http://schemas.openxmlformats.org/wordprocessingml/2006/main" xmlns:w14="http://schemas.microsoft.com/office/word/2010/wordml" xmlns:w15="http://schemas.microsoft.com/office/word/2012/wordml" xmlns:w16cid="http://schemas.microsoft.com/office/word/2016/wordml/cid" xmlns:w16se="http://schemas.microsoft.com/office/word/2015/wordml/symex" xmlns:wpg="http://schemas.microsoft.com/office/word/2010/wordprocessingGroup" xmlns:wpi="http://schemas.microsoft.com/office/word/2010/wordprocessingInk" xmlns:wne="http://schemas.microsoft.com/office/word/2006/wordml" xmlns:wps="http://schemas.microsoft.com/office/word/2010/wordprocessingShape" mc:Ignorable="w14 w15 w16se w16cid wp14">
   <w:body>
     <w:p>
       <w:r>
@@ -32,21 +32,21 @@
         <w:t>Additional files:</w:t>
       </w:r>
       <w:r>
-        <w:t xml:space="preserve"> ignore.txt (edit this file and add words to ignore when scraping if you wish), graph.txt (stores </w:t>
+        <w:t xml:space="preserve"> ignore.txt (edit this file and add words to ignore when scraping if you wish), </w:t>
+      </w:r>
+      <w:r>
+        <w:t xml:space="preserve">database.txt (Stores the </w:t>
       </w:r>
       <w:proofErr w:type="spellStart"/>
-      <w:proofErr w:type="gramStart"/>
       <w:r>
         <w:t>url</w:t>
       </w:r>
       <w:proofErr w:type="spellEnd"/>
-      <w:proofErr w:type="gramEnd"/>
-      <w:r>
-        <w:t xml:space="preserve"> graph data structure), ranks.txt (stores rank data structure)</w:t>
-      </w:r>
-      <w:r>
-        <w:t>, and index.txt (index data structure)</w:t>
-      </w:r>
+      <w:r>
+        <w:t xml:space="preserve"> graph, index, and page ranks)</w:t>
+      </w:r>
+      <w:bookmarkStart w:id="0" w:name="_GoBack"/>
+      <w:bookmarkEnd w:id="0"/>
     </w:p>
     <w:p>
       <w:r>
@@ -186,15 +186,7 @@
         <w:t>individual term</w:t>
       </w:r>
       <w:r>
-        <w:t xml:space="preserve">, and cannot enter </w:t>
-      </w:r>
-      <w:proofErr w:type="gramStart"/>
-      <w:r>
-        <w:t>the if</w:t>
-      </w:r>
-      <w:proofErr w:type="gramEnd"/>
-      <w:r>
-        <w:t xml:space="preserve"> statement that only accepts </w:t>
+        <w:t xml:space="preserve">, and cannot enter the if statement that only accepts </w:t>
       </w:r>
       <w:r>
         <w:rPr>
@@ -275,17 +267,12 @@
         <w:t xml:space="preserve">], and sort it by doing </w:t>
       </w:r>
       <w:proofErr w:type="spellStart"/>
-      <w:proofErr w:type="gramStart"/>
       <w:r>
         <w:t>x.sort</w:t>
       </w:r>
       <w:proofErr w:type="spellEnd"/>
       <w:r>
-        <w:t>(</w:t>
-      </w:r>
-      <w:proofErr w:type="gramEnd"/>
-      <w:r>
-        <w:t xml:space="preserve">key = lambda x: x[1]) – this means the parameter “x” (the list) is passed to the function, and the </w:t>
+        <w:t xml:space="preserve">(key = lambda x: x[1]) – this means the parameter “x” (the list) is passed to the function, and the </w:t>
       </w:r>
       <w:r>
         <w:rPr>
@@ -694,8 +681,6 @@
       <w:r>
         <w:t>POODLE Options</w:t>
       </w:r>
-      <w:bookmarkStart w:id="0" w:name="_GoBack"/>
-      <w:bookmarkEnd w:id="0"/>
     </w:p>
     <w:p/>
     <w:p>
@@ -788,8 +773,8 @@
 </file>
 
 <file path=word/numbering.xml><?xml version="1.0" encoding="utf-8"?>
-<w:numbering xmlns:wpc="http://schemas.microsoft.com/office/word/2010/wordprocessingCanvas" xmlns:mc="http://schemas.openxmlformats.org/markup-compatibility/2006" xmlns:o="urn:schemas-microsoft-com:office:office" xmlns:r="http://schemas.openxmlformats.org/officeDocument/2006/relationships" xmlns:m="http://schemas.openxmlformats.org/officeDocument/2006/math" xmlns:v="urn:schemas-microsoft-com:vml" xmlns:wp14="http://schemas.microsoft.com/office/word/2010/wordprocessingDrawing" xmlns:wp="http://schemas.openxmlformats.org/drawingml/2006/wordprocessingDrawing" xmlns:w10="urn:schemas-microsoft-com:office:word" xmlns:w="http://schemas.openxmlformats.org/wordprocessingml/2006/main" xmlns:w14="http://schemas.microsoft.com/office/word/2010/wordml" xmlns:w15="http://schemas.microsoft.com/office/word/2012/wordml" xmlns:wpg="http://schemas.microsoft.com/office/word/2010/wordprocessingGroup" xmlns:wpi="http://schemas.microsoft.com/office/word/2010/wordprocessingInk" xmlns:wne="http://schemas.microsoft.com/office/word/2006/wordml" xmlns:wps="http://schemas.microsoft.com/office/word/2010/wordprocessingShape" mc:Ignorable="w14 w15 wp14">
-  <w:abstractNum w:abstractNumId="0">
+<w:numbering xmlns:wpc="http://schemas.microsoft.com/office/word/2010/wordprocessingCanvas" xmlns:cx="http://schemas.microsoft.com/office/drawing/2014/chartex" xmlns:cx1="http://schemas.microsoft.com/office/drawing/2015/9/8/chartex" xmlns:cx2="http://schemas.microsoft.com/office/drawing/2015/10/21/chartex" xmlns:cx3="http://schemas.microsoft.com/office/drawing/2016/5/9/chartex" xmlns:cx4="http://schemas.microsoft.com/office/drawing/2016/5/10/chartex" xmlns:cx5="http://schemas.microsoft.com/office/drawing/2016/5/11/chartex" xmlns:cx6="http://schemas.microsoft.com/office/drawing/2016/5/12/chartex" xmlns:cx7="http://schemas.microsoft.com/office/drawing/2016/5/13/chartex" xmlns:cx8="http://schemas.microsoft.com/office/drawing/2016/5/14/chartex" xmlns:mc="http://schemas.openxmlformats.org/markup-compatibility/2006" xmlns:aink="http://schemas.microsoft.com/office/drawing/2016/ink" xmlns:am3d="http://schemas.microsoft.com/office/drawing/2017/model3d" xmlns:o="urn:schemas-microsoft-com:office:office" xmlns:r="http://schemas.openxmlformats.org/officeDocument/2006/relationships" xmlns:m="http://schemas.openxmlformats.org/officeDocument/2006/math" xmlns:v="urn:schemas-microsoft-com:vml" xmlns:wp14="http://schemas.microsoft.com/office/word/2010/wordprocessingDrawing" xmlns:wp="http://schemas.openxmlformats.org/drawingml/2006/wordprocessingDrawing" xmlns:w10="urn:schemas-microsoft-com:office:word" xmlns:w="http://schemas.openxmlformats.org/wordprocessingml/2006/main" xmlns:w14="http://schemas.microsoft.com/office/word/2010/wordml" xmlns:w15="http://schemas.microsoft.com/office/word/2012/wordml" xmlns:w16cid="http://schemas.microsoft.com/office/word/2016/wordml/cid" xmlns:w16se="http://schemas.microsoft.com/office/word/2015/wordml/symex" xmlns:wpg="http://schemas.microsoft.com/office/word/2010/wordprocessingGroup" xmlns:wpi="http://schemas.microsoft.com/office/word/2010/wordprocessingInk" xmlns:wne="http://schemas.microsoft.com/office/word/2006/wordml" xmlns:wps="http://schemas.microsoft.com/office/word/2010/wordprocessingShape" mc:Ignorable="w14 w15 w16se w16cid wp14">
+  <w:abstractNum w:abstractNumId="0" w15:restartNumberingAfterBreak="0">
     <w:nsid w:val="234C530C"/>
     <w:multiLevelType w:val="hybridMultilevel"/>
     <w:tmpl w:val="45B0D718"/>
@@ -902,7 +887,7 @@
       </w:rPr>
     </w:lvl>
   </w:abstractNum>
-  <w:abstractNum w:abstractNumId="1">
+  <w:abstractNum w:abstractNumId="1" w15:restartNumberingAfterBreak="0">
     <w:nsid w:val="31391C0F"/>
     <w:multiLevelType w:val="hybridMultilevel"/>
     <w:tmpl w:val="610EC786"/>
@@ -1025,7 +1010,7 @@
 </file>
 
 <file path=word/styles.xml><?xml version="1.0" encoding="utf-8"?>
-<w:styles xmlns:mc="http://schemas.openxmlformats.org/markup-compatibility/2006" xmlns:r="http://schemas.openxmlformats.org/officeDocument/2006/relationships" xmlns:w="http://schemas.openxmlformats.org/wordprocessingml/2006/main" xmlns:w14="http://schemas.microsoft.com/office/word/2010/wordml" xmlns:w15="http://schemas.microsoft.com/office/word/2012/wordml" mc:Ignorable="w14 w15">
+<w:styles xmlns:mc="http://schemas.openxmlformats.org/markup-compatibility/2006" xmlns:r="http://schemas.openxmlformats.org/officeDocument/2006/relationships" xmlns:w="http://schemas.openxmlformats.org/wordprocessingml/2006/main" xmlns:w14="http://schemas.microsoft.com/office/word/2010/wordml" xmlns:w15="http://schemas.microsoft.com/office/word/2012/wordml" xmlns:w16cid="http://schemas.microsoft.com/office/word/2016/wordml/cid" xmlns:w16se="http://schemas.microsoft.com/office/word/2015/wordml/symex" mc:Ignorable="w14 w15 w16se w16cid">
   <w:docDefaults>
     <w:rPrDefault>
       <w:rPr>
@@ -1041,7 +1026,7 @@
       </w:pPr>
     </w:pPrDefault>
   </w:docDefaults>
-  <w:latentStyles w:defLockedState="0" w:defUIPriority="99" w:defSemiHidden="0" w:defUnhideWhenUsed="0" w:defQFormat="0" w:count="371">
+  <w:latentStyles w:defLockedState="0" w:defUIPriority="99" w:defSemiHidden="0" w:defUnhideWhenUsed="0" w:defQFormat="0" w:count="375">
     <w:lsdException w:name="Normal" w:uiPriority="0" w:qFormat="1"/>
     <w:lsdException w:name="heading 1" w:uiPriority="9" w:qFormat="1"/>
     <w:lsdException w:name="heading 2" w:semiHidden="1" w:uiPriority="9" w:unhideWhenUsed="1" w:qFormat="1"/>
@@ -1147,7 +1132,6 @@
     <w:lsdException w:name="HTML Sample" w:semiHidden="1" w:unhideWhenUsed="1"/>
     <w:lsdException w:name="HTML Typewriter" w:semiHidden="1" w:unhideWhenUsed="1"/>
     <w:lsdException w:name="HTML Variable" w:semiHidden="1" w:unhideWhenUsed="1"/>
-    <w:lsdException w:name="Normal Table" w:semiHidden="1" w:unhideWhenUsed="1"/>
     <w:lsdException w:name="annotation subject" w:semiHidden="1" w:unhideWhenUsed="1"/>
     <w:lsdException w:name="No List" w:semiHidden="1" w:unhideWhenUsed="1"/>
     <w:lsdException w:name="Outline List 1" w:semiHidden="1" w:unhideWhenUsed="1"/>
@@ -1191,10 +1175,8 @@
     <w:lsdException w:name="Table Elegant" w:semiHidden="1" w:unhideWhenUsed="1"/>
     <w:lsdException w:name="Table Professional" w:semiHidden="1" w:unhideWhenUsed="1"/>
     <w:lsdException w:name="Table Subtle 1" w:semiHidden="1" w:unhideWhenUsed="1"/>
-    <w:lsdException w:name="Table Subtle 2" w:semiHidden="1" w:unhideWhenUsed="1"/>
     <w:lsdException w:name="Table Web 1" w:semiHidden="1" w:unhideWhenUsed="1"/>
     <w:lsdException w:name="Table Web 2" w:semiHidden="1" w:unhideWhenUsed="1"/>
-    <w:lsdException w:name="Table Web 3" w:semiHidden="1" w:unhideWhenUsed="1"/>
     <w:lsdException w:name="Balloon Text" w:semiHidden="1" w:unhideWhenUsed="1"/>
     <w:lsdException w:name="Table Grid" w:uiPriority="39"/>
     <w:lsdException w:name="Table Theme" w:semiHidden="1" w:unhideWhenUsed="1"/>
@@ -1413,6 +1395,10 @@
     <w:lsdException w:name="List Table 5 Dark Accent 6" w:uiPriority="50"/>
     <w:lsdException w:name="List Table 6 Colorful Accent 6" w:uiPriority="51"/>
     <w:lsdException w:name="List Table 7 Colorful Accent 6" w:uiPriority="52"/>
+    <w:lsdException w:name="Mention" w:semiHidden="1" w:unhideWhenUsed="1"/>
+    <w:lsdException w:name="Smart Hyperlink" w:semiHidden="1" w:unhideWhenUsed="1"/>
+    <w:lsdException w:name="Hashtag" w:semiHidden="1" w:unhideWhenUsed="1"/>
+    <w:lsdException w:name="Unresolved Mention" w:semiHidden="1" w:unhideWhenUsed="1"/>
   </w:latentStyles>
   <w:style w:type="paragraph" w:default="1" w:styleId="Normal">
     <w:name w:val="Normal"/>
@@ -1571,8 +1557,8 @@
       <w:u w:val="single"/>
     </w:rPr>
   </w:style>
-  <w:style w:type="character" w:customStyle="1" w:styleId="UnresolvedMention">
-    <w:name w:val="Unresolved Mention"/>
+  <w:style w:type="character" w:customStyle="1" w:styleId="UnresolvedMention1">
+    <w:name w:val="Unresolved Mention1"/>
     <w:basedOn w:val="DefaultParagraphFont"/>
     <w:uiPriority w:val="99"/>
     <w:semiHidden/>

</xml_diff>